<commit_message>
using naive bayes to filter spam email
</commit_message>
<xml_diff>
--- a/20-Applications/1_Text Classification/sentiment_analysis.docx
+++ b/20-Applications/1_Text Classification/sentiment_analysis.docx
@@ -111,7 +111,23 @@
           <w:rFonts w:hint="eastAsia"/>
           <w:szCs w:val="21"/>
         </w:rPr>
-        <w:t>The movie review dataset consists of 50,000 polar movie reviews that are labeled as either positive or negative; here ,positive means that a movie was rated with more than six stars on IMDb, and negative means that a movie was rated with fewer than five stars on IMDb</w:t>
+        <w:t xml:space="preserve">The movie review dataset consists of 50,000 polar movie reviews that are labeled as either positive or negative; </w:t>
+      </w:r>
+      <w:proofErr w:type="gramStart"/>
+      <w:r>
+        <w:rPr>
+          <w:rFonts w:hint="eastAsia"/>
+          <w:szCs w:val="21"/>
+        </w:rPr>
+        <w:t>here ,positive</w:t>
+      </w:r>
+      <w:proofErr w:type="gramEnd"/>
+      <w:r>
+        <w:rPr>
+          <w:rFonts w:hint="eastAsia"/>
+          <w:szCs w:val="21"/>
+        </w:rPr>
+        <w:t xml:space="preserve"> means that a movie was rated with more than six stars on IMDb, and negative means that a movie was rated with fewer than five stars on IMDb</w:t>
       </w:r>
     </w:p>
     <w:p>
@@ -446,8 +462,17 @@
           <w:rFonts w:hint="eastAsia"/>
           <w:szCs w:val="21"/>
         </w:rPr>
-        <w:t>lass: CountVectorizer</w:t>
-      </w:r>
+        <w:t xml:space="preserve">lass: </w:t>
+      </w:r>
+      <w:proofErr w:type="spellStart"/>
+      <w:r>
+        <w:rPr>
+          <w:rFonts w:hint="eastAsia"/>
+          <w:szCs w:val="21"/>
+        </w:rPr>
+        <w:t>CountVectorizer</w:t>
+      </w:r>
+      <w:proofErr w:type="spellEnd"/>
     </w:p>
     <w:p>
       <w:pPr>
@@ -473,8 +498,25 @@
           <w:rFonts w:hint="eastAsia"/>
           <w:szCs w:val="21"/>
         </w:rPr>
-        <w:t xml:space="preserve"> is whether the 1s and 0s of the feature vectors are binary counts (1 if the word ocuurs in a particular document, 0 otherwise) or absolute counts (how often the word occurs in each document). It depends on which probabilistic model is used. </w:t>
-      </w:r>
+        <w:t xml:space="preserve"> is whether the 1s and 0s of the feature vectors are binary counts (1 if the word </w:t>
+      </w:r>
+      <w:proofErr w:type="spellStart"/>
+      <w:r>
+        <w:rPr>
+          <w:rFonts w:hint="eastAsia"/>
+          <w:szCs w:val="21"/>
+        </w:rPr>
+        <w:t>ocuurs</w:t>
+      </w:r>
+      <w:proofErr w:type="spellEnd"/>
+      <w:r>
+        <w:rPr>
+          <w:rFonts w:hint="eastAsia"/>
+          <w:szCs w:val="21"/>
+        </w:rPr>
+        <w:t xml:space="preserve"> in a particular document, 0 otherwise) or absolute counts (how often the word occurs in each document). It depends on which probabilistic model is used. </w:t>
+      </w:r>
+      <w:proofErr w:type="spellStart"/>
       <w:r>
         <w:rPr>
           <w:szCs w:val="21"/>
@@ -486,7 +528,15 @@
           <w:rFonts w:hint="eastAsia"/>
           <w:szCs w:val="21"/>
         </w:rPr>
-        <w:t xml:space="preserve">.g.for </w:t>
+        <w:t>.g.for</w:t>
+      </w:r>
+      <w:proofErr w:type="spellEnd"/>
+      <w:r>
+        <w:rPr>
+          <w:rFonts w:hint="eastAsia"/>
+          <w:szCs w:val="21"/>
+        </w:rPr>
+        <w:t xml:space="preserve"> </w:t>
       </w:r>
       <w:r>
         <w:rPr>
@@ -499,14 +549,29 @@
           <w:rFonts w:hint="eastAsia"/>
           <w:szCs w:val="21"/>
         </w:rPr>
-        <w:t xml:space="preserve"> Bayes classifier: The Multinomial or Bernolli model</w:t>
-      </w:r>
-      <w:bookmarkStart w:id="0" w:name="_GoBack"/>
-      <w:bookmarkEnd w:id="0"/>
-    </w:p>
-    <w:p>
-      <w:pPr>
-        <w:rPr>
+        <w:t xml:space="preserve"> Bayes classifier: The Multinomial or </w:t>
+      </w:r>
+      <w:proofErr w:type="spellStart"/>
+      <w:r>
+        <w:rPr>
+          <w:rFonts w:hint="eastAsia"/>
+          <w:szCs w:val="21"/>
+        </w:rPr>
+        <w:t>Bernolli</w:t>
+      </w:r>
+      <w:proofErr w:type="spellEnd"/>
+      <w:r>
+        <w:rPr>
+          <w:rFonts w:hint="eastAsia"/>
+          <w:szCs w:val="21"/>
+        </w:rPr>
+        <w:t xml:space="preserve"> model</w:t>
+      </w:r>
+    </w:p>
+    <w:p>
+      <w:pPr>
+        <w:rPr>
+          <w:rFonts w:hint="eastAsia"/>
           <w:szCs w:val="21"/>
         </w:rPr>
       </w:pPr>
@@ -525,6 +590,7 @@
         </w:rPr>
         <w:t xml:space="preserve"> </w:t>
       </w:r>
+      <w:proofErr w:type="gramStart"/>
       <w:r>
         <w:rPr>
           <w:b/>
@@ -538,14 +604,55 @@
           <w:b/>
           <w:szCs w:val="21"/>
         </w:rPr>
-        <w:t>aw  term frequencies</w:t>
-      </w:r>
-      <w:r>
-        <w:rPr>
-          <w:rFonts w:hint="eastAsia"/>
-          <w:szCs w:val="21"/>
-        </w:rPr>
-        <w:t xml:space="preserve">: tf(t,d)- the number of times a term t occurs in a </w:t>
+        <w:t>aw  term</w:t>
+      </w:r>
+      <w:proofErr w:type="gramEnd"/>
+      <w:r>
+        <w:rPr>
+          <w:rFonts w:hint="eastAsia"/>
+          <w:b/>
+          <w:szCs w:val="21"/>
+        </w:rPr>
+        <w:t xml:space="preserve"> frequencies</w:t>
+      </w:r>
+      <w:r>
+        <w:rPr>
+          <w:rFonts w:hint="eastAsia"/>
+          <w:szCs w:val="21"/>
+        </w:rPr>
+        <w:t xml:space="preserve">: </w:t>
+      </w:r>
+      <w:proofErr w:type="spellStart"/>
+      <w:r>
+        <w:rPr>
+          <w:rFonts w:hint="eastAsia"/>
+          <w:szCs w:val="21"/>
+        </w:rPr>
+        <w:t>tf</w:t>
+      </w:r>
+      <w:proofErr w:type="spellEnd"/>
+      <w:r>
+        <w:rPr>
+          <w:rFonts w:hint="eastAsia"/>
+          <w:szCs w:val="21"/>
+        </w:rPr>
+        <w:t>(</w:t>
+      </w:r>
+      <w:proofErr w:type="spellStart"/>
+      <w:r>
+        <w:rPr>
+          <w:rFonts w:hint="eastAsia"/>
+          <w:szCs w:val="21"/>
+        </w:rPr>
+        <w:t>t,d</w:t>
+      </w:r>
+      <w:proofErr w:type="spellEnd"/>
+      <w:r>
+        <w:rPr>
+          <w:rFonts w:hint="eastAsia"/>
+          <w:szCs w:val="21"/>
+        </w:rPr>
+        <w:t xml:space="preserve">)- the number of times a term t occurs in a </w:t>
       </w:r>
       <w:r>
         <w:rPr>
@@ -563,178 +670,58 @@
     </w:p>
     <w:p>
       <w:pPr>
-        <w:pStyle w:val="a3"/>
-        <w:numPr>
-          <w:ilvl w:val="0"/>
-          <w:numId w:val="3"/>
-        </w:numPr>
-        <w:ind w:firstLineChars="0"/>
-        <w:rPr>
-          <w:szCs w:val="21"/>
-        </w:rPr>
-      </w:pPr>
-      <w:r>
-        <w:rPr>
-          <w:rFonts w:hint="eastAsia"/>
-          <w:b/>
-          <w:color w:val="FF0000"/>
-          <w:szCs w:val="21"/>
-        </w:rPr>
-        <w:t xml:space="preserve">gram </w:t>
-      </w:r>
-      <w:r>
-        <w:rPr>
-          <w:rFonts w:hint="eastAsia"/>
-          <w:szCs w:val="21"/>
-        </w:rPr>
-        <w:t>: each item or token in the vocabulary represents a single word</w:t>
-      </w:r>
-    </w:p>
-    <w:p>
-      <w:pPr>
-        <w:ind w:left="315"/>
-        <w:rPr>
-          <w:szCs w:val="21"/>
-        </w:rPr>
-      </w:pPr>
-      <w:r>
-        <w:rPr>
-          <w:rFonts w:hint="eastAsia"/>
-          <w:color w:val="FF0000"/>
-          <w:szCs w:val="21"/>
-        </w:rPr>
-        <w:t>n-</w:t>
-      </w:r>
-      <w:r>
-        <w:rPr>
-          <w:rFonts w:hint="eastAsia"/>
-          <w:color w:val="FF0000"/>
-          <w:szCs w:val="21"/>
-        </w:rPr>
-        <w:t xml:space="preserve"> </w:t>
-      </w:r>
-      <w:r>
-        <w:rPr>
-          <w:rFonts w:hint="eastAsia"/>
-          <w:color w:val="FF0000"/>
-          <w:szCs w:val="21"/>
-        </w:rPr>
-        <w:t>gram</w:t>
-      </w:r>
-      <w:r>
-        <w:rPr>
-          <w:rFonts w:hint="eastAsia"/>
-          <w:szCs w:val="21"/>
-        </w:rPr>
-        <w:t xml:space="preserve">: contiguous sequences of items in NLP </w:t>
-      </w:r>
-      <w:r>
-        <w:rPr>
-          <w:szCs w:val="21"/>
-        </w:rPr>
-        <w:t>–</w:t>
-      </w:r>
-      <w:r>
-        <w:rPr>
-          <w:rFonts w:hint="eastAsia"/>
-          <w:szCs w:val="21"/>
-        </w:rPr>
-        <w:t xml:space="preserve"> words, letters, or symbols </w:t>
-      </w:r>
-      <w:r>
-        <w:rPr>
-          <w:szCs w:val="21"/>
-        </w:rPr>
-        <w:t>–</w:t>
-      </w:r>
-      <w:r>
-        <w:rPr>
-          <w:rFonts w:hint="eastAsia"/>
-          <w:szCs w:val="21"/>
-        </w:rPr>
-        <w:t xml:space="preserve"> is also called n-gram. The choice of the number n in the n-gram model depends on the particular application</w:t>
-      </w:r>
-    </w:p>
-    <w:p>
-      <w:pPr>
-        <w:pStyle w:val="a3"/>
-        <w:numPr>
-          <w:ilvl w:val="0"/>
-          <w:numId w:val="1"/>
-        </w:numPr>
-        <w:ind w:firstLineChars="0"/>
-        <w:rPr>
-          <w:szCs w:val="21"/>
-        </w:rPr>
-      </w:pPr>
-      <w:r>
-        <w:rPr>
-          <w:rFonts w:hint="eastAsia"/>
-          <w:szCs w:val="21"/>
-        </w:rPr>
-        <w:t>Term frequency</w:t>
-      </w:r>
-      <w:r>
-        <w:rPr>
-          <w:szCs w:val="21"/>
-        </w:rPr>
-        <w:t>—</w:t>
-      </w:r>
-      <w:r>
-        <w:rPr>
-          <w:rFonts w:hint="eastAsia"/>
-          <w:szCs w:val="21"/>
-        </w:rPr>
-        <w:t>inverse document frequency (tf-idf)</w:t>
-      </w:r>
-    </w:p>
-    <w:p>
-      <w:pPr>
-        <w:pStyle w:val="a3"/>
-        <w:ind w:left="360" w:firstLineChars="0" w:firstLine="0"/>
-        <w:rPr>
-          <w:szCs w:val="21"/>
-        </w:rPr>
-      </w:pPr>
-      <w:r>
-        <w:rPr>
-          <w:szCs w:val="21"/>
-        </w:rPr>
-        <w:t>C</w:t>
-      </w:r>
-      <w:r>
-        <w:rPr>
-          <w:rFonts w:hint="eastAsia"/>
-          <w:szCs w:val="21"/>
-        </w:rPr>
-        <w:t>an be used to downweight those frequently occurring words in the feature vectors. The tf-idf can be defined as the product of the term frenquency and the inverse document frequency:</w:t>
-      </w:r>
-    </w:p>
-    <w:p>
-      <w:pPr>
-        <w:pStyle w:val="a3"/>
-        <w:ind w:left="360" w:firstLineChars="0" w:firstLine="0"/>
-        <w:rPr>
-          <w:szCs w:val="21"/>
-        </w:rPr>
-      </w:pPr>
-      <w:r>
-        <w:rPr>
-          <w:rFonts w:hint="eastAsia"/>
-          <w:szCs w:val="21"/>
-        </w:rPr>
-        <w:lastRenderedPageBreak/>
-        <w:t xml:space="preserve">                 </w:t>
+        <w:rPr>
+          <w:rFonts w:hint="eastAsia"/>
+          <w:szCs w:val="21"/>
+        </w:rPr>
+      </w:pPr>
+      <w:r>
+        <w:rPr>
+          <w:rFonts w:hint="eastAsia"/>
+          <w:szCs w:val="21"/>
+        </w:rPr>
+        <w:t xml:space="preserve">   In </w:t>
+      </w:r>
+      <w:proofErr w:type="gramStart"/>
+      <w:r>
+        <w:rPr>
+          <w:rFonts w:hint="eastAsia"/>
+          <w:szCs w:val="21"/>
+        </w:rPr>
+        <w:t>practice ,</w:t>
+      </w:r>
+      <w:proofErr w:type="gramEnd"/>
+      <w:r>
+        <w:rPr>
+          <w:rFonts w:hint="eastAsia"/>
+          <w:szCs w:val="21"/>
+        </w:rPr>
+        <w:t xml:space="preserve"> the term frequencies is often normalized by dividing the raw term frequency by the document length:</w:t>
+      </w:r>
+    </w:p>
+    <w:p>
+      <w:pPr>
+        <w:rPr>
+          <w:rFonts w:hint="eastAsia"/>
+          <w:szCs w:val="21"/>
+        </w:rPr>
+      </w:pPr>
+      <w:r>
+        <w:rPr>
+          <w:rFonts w:hint="eastAsia"/>
+          <w:szCs w:val="21"/>
+        </w:rPr>
+        <w:t xml:space="preserve">   </w:t>
       </w:r>
       <w:r>
         <w:rPr>
           <w:noProof/>
         </w:rPr>
         <w:drawing>
-          <wp:inline distT="0" distB="0" distL="0" distR="0" wp14:anchorId="01BDD275" wp14:editId="23906E03">
-            <wp:extent cx="2095500" cy="314325"/>
-            <wp:effectExtent l="0" t="0" r="0" b="9525"/>
-            <wp:docPr id="1" name="图片 1"/>
+          <wp:inline distT="0" distB="0" distL="0" distR="0" wp14:anchorId="4EEC65FA" wp14:editId="5E1101A8">
+            <wp:extent cx="2628900" cy="495300"/>
+            <wp:effectExtent l="0" t="0" r="0" b="0"/>
+            <wp:docPr id="5" name="图片 5"/>
             <wp:cNvGraphicFramePr>
               <a:graphicFrameLocks xmlns:a="http://schemas.openxmlformats.org/drawingml/2006/main" noChangeAspect="1"/>
             </wp:cNvGraphicFramePr>
@@ -754,7 +741,7 @@
                   <pic:spPr>
                     <a:xfrm>
                       <a:off x="0" y="0"/>
-                      <a:ext cx="2095500" cy="314325"/>
+                      <a:ext cx="2628900" cy="495300"/>
                     </a:xfrm>
                     <a:prstGeom prst="rect">
                       <a:avLst/>
@@ -769,72 +756,26 @@
     </w:p>
     <w:p>
       <w:pPr>
-        <w:pStyle w:val="a3"/>
-        <w:ind w:left="360" w:firstLineChars="0" w:firstLine="0"/>
-        <w:rPr>
-          <w:szCs w:val="21"/>
-        </w:rPr>
-      </w:pPr>
-      <w:r>
-        <w:rPr>
-          <w:szCs w:val="21"/>
-        </w:rPr>
-        <w:t>T</w:t>
-      </w:r>
-      <w:r>
-        <w:rPr>
-          <w:rFonts w:hint="eastAsia"/>
-          <w:szCs w:val="21"/>
-        </w:rPr>
-        <w:t>f(t,d) refers to term frequency.</w:t>
-      </w:r>
-    </w:p>
-    <w:p>
-      <w:pPr>
-        <w:pStyle w:val="a3"/>
-        <w:ind w:left="360" w:firstLineChars="0" w:firstLine="0"/>
-        <w:rPr>
-          <w:szCs w:val="21"/>
-        </w:rPr>
-      </w:pPr>
-      <w:r>
-        <w:rPr>
-          <w:szCs w:val="21"/>
-        </w:rPr>
-        <w:t>I</w:t>
-      </w:r>
-      <w:r>
-        <w:rPr>
-          <w:rFonts w:hint="eastAsia"/>
-          <w:szCs w:val="21"/>
-        </w:rPr>
-        <w:t>nverse document frequency idf(t,d) can be calculated as:</w:t>
-      </w:r>
-    </w:p>
-    <w:p>
-      <w:pPr>
-        <w:pStyle w:val="a3"/>
-        <w:ind w:left="360" w:firstLineChars="0" w:firstLine="0"/>
-        <w:rPr>
-          <w:szCs w:val="21"/>
-        </w:rPr>
-      </w:pPr>
-      <w:r>
-        <w:rPr>
-          <w:rFonts w:hint="eastAsia"/>
-          <w:szCs w:val="21"/>
-        </w:rPr>
-        <w:t xml:space="preserve">                  </w:t>
+        <w:rPr>
+          <w:szCs w:val="21"/>
+        </w:rPr>
+      </w:pPr>
+      <w:r>
+        <w:rPr>
+          <w:rFonts w:hint="eastAsia"/>
+          <w:szCs w:val="21"/>
+        </w:rPr>
+        <w:t xml:space="preserve">   </w:t>
       </w:r>
       <w:r>
         <w:rPr>
           <w:noProof/>
         </w:rPr>
         <w:drawing>
-          <wp:inline distT="0" distB="0" distL="0" distR="0" wp14:anchorId="46D8B794" wp14:editId="502A9D00">
-            <wp:extent cx="1781175" cy="447675"/>
-            <wp:effectExtent l="0" t="0" r="9525" b="9525"/>
-            <wp:docPr id="2" name="图片 2"/>
+          <wp:inline distT="0" distB="0" distL="0" distR="0" wp14:anchorId="15B1E617" wp14:editId="4F1AC304">
+            <wp:extent cx="4829175" cy="819150"/>
+            <wp:effectExtent l="0" t="0" r="9525" b="0"/>
+            <wp:docPr id="6" name="图片 6"/>
             <wp:cNvGraphicFramePr>
               <a:graphicFrameLocks xmlns:a="http://schemas.openxmlformats.org/drawingml/2006/main" noChangeAspect="1"/>
             </wp:cNvGraphicFramePr>
@@ -854,6 +795,822 @@
                   <pic:spPr>
                     <a:xfrm>
                       <a:off x="0" y="0"/>
+                      <a:ext cx="4829175" cy="819150"/>
+                    </a:xfrm>
+                    <a:prstGeom prst="rect">
+                      <a:avLst/>
+                    </a:prstGeom>
+                  </pic:spPr>
+                </pic:pic>
+              </a:graphicData>
+            </a:graphic>
+          </wp:inline>
+        </w:drawing>
+      </w:r>
+    </w:p>
+    <w:p>
+      <w:pPr>
+        <w:pStyle w:val="a3"/>
+        <w:numPr>
+          <w:ilvl w:val="0"/>
+          <w:numId w:val="3"/>
+        </w:numPr>
+        <w:ind w:firstLineChars="0"/>
+        <w:rPr>
+          <w:szCs w:val="21"/>
+        </w:rPr>
+      </w:pPr>
+      <w:r>
+        <w:rPr>
+          <w:rFonts w:hint="eastAsia"/>
+          <w:b/>
+          <w:color w:val="FF0000"/>
+          <w:szCs w:val="21"/>
+        </w:rPr>
+        <w:lastRenderedPageBreak/>
+        <w:t xml:space="preserve">gram </w:t>
+      </w:r>
+      <w:r>
+        <w:rPr>
+          <w:rFonts w:hint="eastAsia"/>
+          <w:szCs w:val="21"/>
+        </w:rPr>
+        <w:t>: each item or token in the vocabulary represents a single word</w:t>
+      </w:r>
+    </w:p>
+    <w:p>
+      <w:pPr>
+        <w:ind w:left="315"/>
+        <w:rPr>
+          <w:szCs w:val="21"/>
+        </w:rPr>
+      </w:pPr>
+      <w:proofErr w:type="gramStart"/>
+      <w:r>
+        <w:rPr>
+          <w:rFonts w:hint="eastAsia"/>
+          <w:color w:val="FF0000"/>
+          <w:szCs w:val="21"/>
+        </w:rPr>
+        <w:t>n-</w:t>
+      </w:r>
+      <w:r>
+        <w:rPr>
+          <w:rFonts w:hint="eastAsia"/>
+          <w:color w:val="FF0000"/>
+          <w:szCs w:val="21"/>
+        </w:rPr>
+        <w:t xml:space="preserve"> </w:t>
+      </w:r>
+      <w:r>
+        <w:rPr>
+          <w:rFonts w:hint="eastAsia"/>
+          <w:color w:val="FF0000"/>
+          <w:szCs w:val="21"/>
+        </w:rPr>
+        <w:t>gram</w:t>
+      </w:r>
+      <w:proofErr w:type="gramEnd"/>
+      <w:r>
+        <w:rPr>
+          <w:rFonts w:hint="eastAsia"/>
+          <w:szCs w:val="21"/>
+        </w:rPr>
+        <w:t xml:space="preserve">: contiguous sequences of items in NLP </w:t>
+      </w:r>
+      <w:r>
+        <w:rPr>
+          <w:szCs w:val="21"/>
+        </w:rPr>
+        <w:t>–</w:t>
+      </w:r>
+      <w:r>
+        <w:rPr>
+          <w:rFonts w:hint="eastAsia"/>
+          <w:szCs w:val="21"/>
+        </w:rPr>
+        <w:t xml:space="preserve"> words, letters, or symbols </w:t>
+      </w:r>
+      <w:r>
+        <w:rPr>
+          <w:szCs w:val="21"/>
+        </w:rPr>
+        <w:t>–</w:t>
+      </w:r>
+      <w:r>
+        <w:rPr>
+          <w:rFonts w:hint="eastAsia"/>
+          <w:szCs w:val="21"/>
+        </w:rPr>
+        <w:t xml:space="preserve"> is also called n-gram. The choice of the number n in the n-gram model depends on the particular application</w:t>
+      </w:r>
+      <w:r>
+        <w:rPr>
+          <w:rFonts w:hint="eastAsia"/>
+          <w:szCs w:val="21"/>
+        </w:rPr>
+        <w:t>.</w:t>
+      </w:r>
+      <w:r>
+        <w:rPr>
+          <w:rStyle w:val="a3"/>
+        </w:rPr>
+        <w:t xml:space="preserve"> </w:t>
+      </w:r>
+      <w:r>
+        <w:rPr>
+          <w:rFonts w:ascii="CMR10" w:hAnsi="CMR10"/>
+          <w:color w:val="000000"/>
+          <w:sz w:val="20"/>
+          <w:szCs w:val="20"/>
+        </w:rPr>
+        <w:t xml:space="preserve">For example, </w:t>
+      </w:r>
+      <w:proofErr w:type="spellStart"/>
+      <w:r>
+        <w:rPr>
+          <w:rFonts w:ascii="CMR10" w:hAnsi="CMR10"/>
+          <w:color w:val="000000"/>
+          <w:sz w:val="20"/>
+          <w:szCs w:val="20"/>
+        </w:rPr>
+        <w:t>Andelka</w:t>
+      </w:r>
+      <w:proofErr w:type="spellEnd"/>
+      <w:r>
+        <w:rPr>
+          <w:rFonts w:ascii="CMR10" w:hAnsi="CMR10"/>
+          <w:color w:val="000000"/>
+          <w:sz w:val="20"/>
+          <w:szCs w:val="20"/>
+        </w:rPr>
+        <w:t xml:space="preserve"> </w:t>
+      </w:r>
+      <w:proofErr w:type="spellStart"/>
+      <w:r>
+        <w:rPr>
+          <w:rFonts w:ascii="CMR10" w:hAnsi="CMR10"/>
+          <w:color w:val="000000"/>
+          <w:sz w:val="20"/>
+          <w:szCs w:val="20"/>
+        </w:rPr>
+        <w:t>Zecevic</w:t>
+      </w:r>
+      <w:proofErr w:type="spellEnd"/>
+      <w:r>
+        <w:rPr>
+          <w:rFonts w:ascii="CMR10" w:hAnsi="CMR10"/>
+          <w:color w:val="000000"/>
+          <w:sz w:val="20"/>
+          <w:szCs w:val="20"/>
+        </w:rPr>
+        <w:t xml:space="preserve"> found in his study that</w:t>
+      </w:r>
+      <w:r>
+        <w:rPr>
+          <w:rFonts w:ascii="CMR10" w:hAnsi="CMR10" w:hint="eastAsia"/>
+          <w:color w:val="000000"/>
+          <w:sz w:val="20"/>
+          <w:szCs w:val="20"/>
+        </w:rPr>
+        <w:t xml:space="preserve"> </w:t>
+      </w:r>
+      <w:r>
+        <w:rPr>
+          <w:rFonts w:ascii="CMTI10" w:hAnsi="CMTI10"/>
+          <w:i/>
+          <w:iCs/>
+          <w:color w:val="000000"/>
+          <w:sz w:val="20"/>
+          <w:szCs w:val="20"/>
+        </w:rPr>
+        <w:t>n</w:t>
+      </w:r>
+      <w:r>
+        <w:rPr>
+          <w:rFonts w:ascii="CMR10" w:hAnsi="CMR10"/>
+          <w:color w:val="000000"/>
+          <w:sz w:val="20"/>
+          <w:szCs w:val="20"/>
+        </w:rPr>
+        <w:t xml:space="preserve">-grams with 3 </w:t>
+      </w:r>
+      <w:r>
+        <w:rPr>
+          <w:rFonts w:ascii="CMSY10" w:hAnsi="CMSY10"/>
+          <w:i/>
+          <w:iCs/>
+          <w:color w:val="000000"/>
+          <w:sz w:val="20"/>
+          <w:szCs w:val="20"/>
+        </w:rPr>
+        <w:t xml:space="preserve">≤ </w:t>
+      </w:r>
+      <w:r>
+        <w:rPr>
+          <w:rFonts w:ascii="CMMI10" w:hAnsi="CMMI10"/>
+          <w:i/>
+          <w:iCs/>
+          <w:color w:val="000000"/>
+          <w:sz w:val="20"/>
+          <w:szCs w:val="20"/>
+        </w:rPr>
+        <w:t xml:space="preserve">n </w:t>
+      </w:r>
+      <w:r>
+        <w:rPr>
+          <w:rFonts w:ascii="CMSY10" w:hAnsi="CMSY10"/>
+          <w:i/>
+          <w:iCs/>
+          <w:color w:val="000000"/>
+          <w:sz w:val="20"/>
+          <w:szCs w:val="20"/>
+        </w:rPr>
+        <w:t xml:space="preserve">≤ </w:t>
+      </w:r>
+      <w:r>
+        <w:rPr>
+          <w:rFonts w:ascii="CMR10" w:hAnsi="CMR10"/>
+          <w:color w:val="000000"/>
+          <w:sz w:val="20"/>
+          <w:szCs w:val="20"/>
+        </w:rPr>
+        <w:t>7 were the best choice to determine authorship of Serbian</w:t>
+      </w:r>
+      <w:r>
+        <w:rPr>
+          <w:rFonts w:ascii="CMR10" w:hAnsi="CMR10" w:hint="eastAsia"/>
+          <w:color w:val="000000"/>
+          <w:sz w:val="20"/>
+          <w:szCs w:val="20"/>
+        </w:rPr>
+        <w:t xml:space="preserve"> </w:t>
+      </w:r>
+      <w:r>
+        <w:rPr>
+          <w:rFonts w:ascii="CMR10" w:hAnsi="CMR10"/>
+          <w:color w:val="000000"/>
+          <w:sz w:val="20"/>
+          <w:szCs w:val="20"/>
+        </w:rPr>
+        <w:t xml:space="preserve">text </w:t>
+      </w:r>
+      <w:proofErr w:type="gramStart"/>
+      <w:r>
+        <w:rPr>
+          <w:rFonts w:ascii="CMR10" w:hAnsi="CMR10"/>
+          <w:color w:val="000000"/>
+          <w:sz w:val="20"/>
+          <w:szCs w:val="20"/>
+        </w:rPr>
+        <w:t xml:space="preserve">documents </w:t>
+      </w:r>
+      <w:r>
+        <w:rPr>
+          <w:rFonts w:ascii="CMR10" w:hAnsi="CMR10"/>
+          <w:color w:val="000000"/>
+          <w:sz w:val="20"/>
+          <w:szCs w:val="20"/>
+        </w:rPr>
+        <w:t>.</w:t>
+      </w:r>
+      <w:proofErr w:type="gramEnd"/>
+      <w:r>
+        <w:rPr>
+          <w:rFonts w:ascii="CMR10" w:hAnsi="CMR10"/>
+          <w:color w:val="000000"/>
+          <w:sz w:val="20"/>
+          <w:szCs w:val="20"/>
+        </w:rPr>
+        <w:t xml:space="preserve"> In a different study, the </w:t>
+      </w:r>
+      <w:r>
+        <w:rPr>
+          <w:rFonts w:ascii="CMTI10" w:hAnsi="CMTI10"/>
+          <w:i/>
+          <w:iCs/>
+          <w:color w:val="000000"/>
+          <w:sz w:val="20"/>
+          <w:szCs w:val="20"/>
+        </w:rPr>
+        <w:t>n</w:t>
+      </w:r>
+      <w:r>
+        <w:rPr>
+          <w:rFonts w:ascii="CMR10" w:hAnsi="CMR10"/>
+          <w:color w:val="000000"/>
+          <w:sz w:val="20"/>
+          <w:szCs w:val="20"/>
+        </w:rPr>
+        <w:t xml:space="preserve">-grams of size 4 </w:t>
+      </w:r>
+      <w:r>
+        <w:rPr>
+          <w:rFonts w:ascii="CMSY10" w:hAnsi="CMSY10"/>
+          <w:i/>
+          <w:iCs/>
+          <w:color w:val="000000"/>
+          <w:sz w:val="20"/>
+          <w:szCs w:val="20"/>
+        </w:rPr>
+        <w:t xml:space="preserve">≤ </w:t>
+      </w:r>
+      <w:r>
+        <w:rPr>
+          <w:rFonts w:ascii="CMMI10" w:hAnsi="CMMI10"/>
+          <w:i/>
+          <w:iCs/>
+          <w:color w:val="000000"/>
+          <w:sz w:val="20"/>
+          <w:szCs w:val="20"/>
+        </w:rPr>
+        <w:t xml:space="preserve">n </w:t>
+      </w:r>
+      <w:r>
+        <w:rPr>
+          <w:rFonts w:ascii="CMSY10" w:hAnsi="CMSY10"/>
+          <w:i/>
+          <w:iCs/>
+          <w:color w:val="000000"/>
+          <w:sz w:val="20"/>
+          <w:szCs w:val="20"/>
+        </w:rPr>
+        <w:t xml:space="preserve">≤ </w:t>
+      </w:r>
+      <w:r>
+        <w:rPr>
+          <w:rFonts w:ascii="CMR10" w:hAnsi="CMR10"/>
+          <w:color w:val="000000"/>
+          <w:sz w:val="20"/>
+          <w:szCs w:val="20"/>
+        </w:rPr>
+        <w:t>8 yielded</w:t>
+      </w:r>
+      <w:r>
+        <w:rPr>
+          <w:rFonts w:ascii="CMR10" w:hAnsi="CMR10" w:hint="eastAsia"/>
+          <w:color w:val="000000"/>
+          <w:sz w:val="20"/>
+          <w:szCs w:val="20"/>
+        </w:rPr>
+        <w:t xml:space="preserve"> </w:t>
+      </w:r>
+      <w:r>
+        <w:rPr>
+          <w:rFonts w:ascii="CMR10" w:hAnsi="CMR10"/>
+          <w:color w:val="000000"/>
+          <w:sz w:val="20"/>
+          <w:szCs w:val="20"/>
+        </w:rPr>
+        <w:t>the highest accuracy in authorship determina</w:t>
+      </w:r>
+      <w:r>
+        <w:rPr>
+          <w:rFonts w:ascii="CMR10" w:hAnsi="CMR10"/>
+          <w:color w:val="000000"/>
+          <w:sz w:val="20"/>
+          <w:szCs w:val="20"/>
+        </w:rPr>
+        <w:t xml:space="preserve">tion of English text books </w:t>
+      </w:r>
+      <w:r>
+        <w:rPr>
+          <w:rFonts w:ascii="CMR10" w:hAnsi="CMR10"/>
+          <w:color w:val="000000"/>
+          <w:sz w:val="20"/>
+          <w:szCs w:val="20"/>
+        </w:rPr>
+        <w:t>and</w:t>
+      </w:r>
+      <w:r>
+        <w:rPr>
+          <w:rFonts w:ascii="CMR10" w:hAnsi="CMR10" w:hint="eastAsia"/>
+          <w:color w:val="000000"/>
+          <w:sz w:val="20"/>
+          <w:szCs w:val="20"/>
+        </w:rPr>
+        <w:t xml:space="preserve"> </w:t>
+      </w:r>
+      <w:proofErr w:type="spellStart"/>
+      <w:r>
+        <w:rPr>
+          <w:rFonts w:ascii="CMR10" w:hAnsi="CMR10"/>
+          <w:color w:val="000000"/>
+          <w:sz w:val="20"/>
+          <w:szCs w:val="20"/>
+        </w:rPr>
+        <w:t>Kanaris</w:t>
+      </w:r>
+      <w:proofErr w:type="spellEnd"/>
+      <w:r>
+        <w:rPr>
+          <w:rFonts w:ascii="CMR10" w:hAnsi="CMR10"/>
+          <w:color w:val="000000"/>
+          <w:sz w:val="20"/>
+          <w:szCs w:val="20"/>
+        </w:rPr>
+        <w:t xml:space="preserve"> </w:t>
+      </w:r>
+      <w:r>
+        <w:rPr>
+          <w:rFonts w:ascii="CMTI10" w:hAnsi="CMTI10"/>
+          <w:i/>
+          <w:iCs/>
+          <w:color w:val="000000"/>
+          <w:sz w:val="20"/>
+          <w:szCs w:val="20"/>
+        </w:rPr>
+        <w:t xml:space="preserve">e. al. </w:t>
+      </w:r>
+      <w:r>
+        <w:rPr>
+          <w:rFonts w:ascii="CMR10" w:hAnsi="CMR10"/>
+          <w:color w:val="000000"/>
+          <w:sz w:val="20"/>
+          <w:szCs w:val="20"/>
+        </w:rPr>
+        <w:t xml:space="preserve">report that </w:t>
+      </w:r>
+      <w:r>
+        <w:rPr>
+          <w:rFonts w:ascii="CMTI10" w:hAnsi="CMTI10"/>
+          <w:i/>
+          <w:iCs/>
+          <w:color w:val="000000"/>
+          <w:sz w:val="20"/>
+          <w:szCs w:val="20"/>
+        </w:rPr>
+        <w:t>n</w:t>
+      </w:r>
+      <w:r>
+        <w:rPr>
+          <w:rFonts w:ascii="CMR10" w:hAnsi="CMR10"/>
+          <w:color w:val="000000"/>
+          <w:sz w:val="20"/>
+          <w:szCs w:val="20"/>
+        </w:rPr>
+        <w:t>-grams of size 3 and 4 yield good performances in</w:t>
+      </w:r>
+      <w:r>
+        <w:rPr>
+          <w:rFonts w:ascii="CMR10" w:hAnsi="CMR10" w:hint="eastAsia"/>
+          <w:color w:val="000000"/>
+          <w:sz w:val="20"/>
+          <w:szCs w:val="20"/>
+        </w:rPr>
+        <w:t xml:space="preserve"> </w:t>
+      </w:r>
+      <w:r>
+        <w:rPr>
+          <w:rFonts w:ascii="CMR10" w:hAnsi="CMR10"/>
+          <w:color w:val="000000"/>
+          <w:sz w:val="20"/>
+          <w:szCs w:val="20"/>
+        </w:rPr>
+        <w:t xml:space="preserve">anti-spam </w:t>
+      </w:r>
+      <w:r>
+        <w:rPr>
+          <w:rFonts w:ascii="CMR10" w:hAnsi="CMR10"/>
+          <w:color w:val="000000"/>
+          <w:sz w:val="20"/>
+          <w:szCs w:val="20"/>
+        </w:rPr>
+        <w:t>filtering of e-mail messages</w:t>
+      </w:r>
+      <w:r>
+        <w:rPr>
+          <w:rFonts w:ascii="CMR10" w:hAnsi="CMR10" w:hint="eastAsia"/>
+          <w:color w:val="000000"/>
+          <w:sz w:val="20"/>
+          <w:szCs w:val="20"/>
+        </w:rPr>
+        <w:t>.</w:t>
+      </w:r>
+    </w:p>
+    <w:p>
+      <w:pPr>
+        <w:pStyle w:val="a3"/>
+        <w:numPr>
+          <w:ilvl w:val="0"/>
+          <w:numId w:val="1"/>
+        </w:numPr>
+        <w:ind w:firstLineChars="0"/>
+        <w:rPr>
+          <w:szCs w:val="21"/>
+        </w:rPr>
+      </w:pPr>
+      <w:r>
+        <w:rPr>
+          <w:rFonts w:hint="eastAsia"/>
+          <w:szCs w:val="21"/>
+        </w:rPr>
+        <w:t>Term frequency</w:t>
+      </w:r>
+      <w:r>
+        <w:rPr>
+          <w:szCs w:val="21"/>
+        </w:rPr>
+        <w:t>—</w:t>
+      </w:r>
+      <w:r>
+        <w:rPr>
+          <w:rFonts w:hint="eastAsia"/>
+          <w:szCs w:val="21"/>
+        </w:rPr>
+        <w:t>inverse document frequency (</w:t>
+      </w:r>
+      <w:proofErr w:type="spellStart"/>
+      <w:r>
+        <w:rPr>
+          <w:rFonts w:hint="eastAsia"/>
+          <w:szCs w:val="21"/>
+        </w:rPr>
+        <w:t>tf-idf</w:t>
+      </w:r>
+      <w:proofErr w:type="spellEnd"/>
+      <w:r>
+        <w:rPr>
+          <w:rFonts w:hint="eastAsia"/>
+          <w:szCs w:val="21"/>
+        </w:rPr>
+        <w:t>)</w:t>
+      </w:r>
+    </w:p>
+    <w:p>
+      <w:pPr>
+        <w:pStyle w:val="a3"/>
+        <w:ind w:left="360" w:firstLineChars="0" w:firstLine="0"/>
+        <w:rPr>
+          <w:szCs w:val="21"/>
+        </w:rPr>
+      </w:pPr>
+      <w:r>
+        <w:rPr>
+          <w:szCs w:val="21"/>
+        </w:rPr>
+        <w:t>C</w:t>
+      </w:r>
+      <w:r>
+        <w:rPr>
+          <w:rFonts w:hint="eastAsia"/>
+          <w:szCs w:val="21"/>
+        </w:rPr>
+        <w:t xml:space="preserve">an be used to </w:t>
+      </w:r>
+      <w:proofErr w:type="spellStart"/>
+      <w:r>
+        <w:rPr>
+          <w:rFonts w:hint="eastAsia"/>
+          <w:szCs w:val="21"/>
+        </w:rPr>
+        <w:t>downweight</w:t>
+      </w:r>
+      <w:proofErr w:type="spellEnd"/>
+      <w:r>
+        <w:rPr>
+          <w:rFonts w:hint="eastAsia"/>
+          <w:szCs w:val="21"/>
+        </w:rPr>
+        <w:t xml:space="preserve"> those frequently occurring words in the feature vectors. The </w:t>
+      </w:r>
+      <w:proofErr w:type="spellStart"/>
+      <w:r>
+        <w:rPr>
+          <w:rFonts w:hint="eastAsia"/>
+          <w:szCs w:val="21"/>
+        </w:rPr>
+        <w:t>tf-idf</w:t>
+      </w:r>
+      <w:proofErr w:type="spellEnd"/>
+      <w:r>
+        <w:rPr>
+          <w:rFonts w:hint="eastAsia"/>
+          <w:szCs w:val="21"/>
+        </w:rPr>
+        <w:t xml:space="preserve"> can be defined as the product of the term </w:t>
+      </w:r>
+      <w:proofErr w:type="spellStart"/>
+      <w:r>
+        <w:rPr>
+          <w:rFonts w:hint="eastAsia"/>
+          <w:szCs w:val="21"/>
+        </w:rPr>
+        <w:t>frenquency</w:t>
+      </w:r>
+      <w:proofErr w:type="spellEnd"/>
+      <w:r>
+        <w:rPr>
+          <w:rFonts w:hint="eastAsia"/>
+          <w:szCs w:val="21"/>
+        </w:rPr>
+        <w:t xml:space="preserve"> and the inverse document frequency:</w:t>
+      </w:r>
+    </w:p>
+    <w:p>
+      <w:pPr>
+        <w:pStyle w:val="a3"/>
+        <w:ind w:left="360" w:firstLineChars="0" w:firstLine="0"/>
+        <w:rPr>
+          <w:szCs w:val="21"/>
+        </w:rPr>
+      </w:pPr>
+      <w:r>
+        <w:rPr>
+          <w:rFonts w:hint="eastAsia"/>
+          <w:szCs w:val="21"/>
+        </w:rPr>
+        <w:t xml:space="preserve">                 </w:t>
+      </w:r>
+      <w:r>
+        <w:rPr>
+          <w:noProof/>
+        </w:rPr>
+        <w:drawing>
+          <wp:inline distT="0" distB="0" distL="0" distR="0" wp14:anchorId="01BDD275" wp14:editId="23906E03">
+            <wp:extent cx="2095500" cy="314325"/>
+            <wp:effectExtent l="0" t="0" r="0" b="9525"/>
+            <wp:docPr id="1" name="图片 1"/>
+            <wp:cNvGraphicFramePr>
+              <a:graphicFrameLocks xmlns:a="http://schemas.openxmlformats.org/drawingml/2006/main" noChangeAspect="1"/>
+            </wp:cNvGraphicFramePr>
+            <a:graphic xmlns:a="http://schemas.openxmlformats.org/drawingml/2006/main">
+              <a:graphicData uri="http://schemas.openxmlformats.org/drawingml/2006/picture">
+                <pic:pic xmlns:pic="http://schemas.openxmlformats.org/drawingml/2006/picture">
+                  <pic:nvPicPr>
+                    <pic:cNvPr id="0" name=""/>
+                    <pic:cNvPicPr/>
+                  </pic:nvPicPr>
+                  <pic:blipFill>
+                    <a:blip r:embed="rId13"/>
+                    <a:stretch>
+                      <a:fillRect/>
+                    </a:stretch>
+                  </pic:blipFill>
+                  <pic:spPr>
+                    <a:xfrm>
+                      <a:off x="0" y="0"/>
+                      <a:ext cx="2095500" cy="314325"/>
+                    </a:xfrm>
+                    <a:prstGeom prst="rect">
+                      <a:avLst/>
+                    </a:prstGeom>
+                  </pic:spPr>
+                </pic:pic>
+              </a:graphicData>
+            </a:graphic>
+          </wp:inline>
+        </w:drawing>
+      </w:r>
+    </w:p>
+    <w:p>
+      <w:pPr>
+        <w:pStyle w:val="a3"/>
+        <w:ind w:left="360" w:firstLineChars="0" w:firstLine="0"/>
+        <w:rPr>
+          <w:szCs w:val="21"/>
+        </w:rPr>
+      </w:pPr>
+      <w:proofErr w:type="spellStart"/>
+      <w:proofErr w:type="gramStart"/>
+      <w:r>
+        <w:rPr>
+          <w:szCs w:val="21"/>
+        </w:rPr>
+        <w:t>T</w:t>
+      </w:r>
+      <w:r>
+        <w:rPr>
+          <w:rFonts w:hint="eastAsia"/>
+          <w:szCs w:val="21"/>
+        </w:rPr>
+        <w:t>f</w:t>
+      </w:r>
+      <w:proofErr w:type="spellEnd"/>
+      <w:r>
+        <w:rPr>
+          <w:rFonts w:hint="eastAsia"/>
+          <w:szCs w:val="21"/>
+        </w:rPr>
+        <w:t>(</w:t>
+      </w:r>
+      <w:proofErr w:type="spellStart"/>
+      <w:proofErr w:type="gramEnd"/>
+      <w:r>
+        <w:rPr>
+          <w:rFonts w:hint="eastAsia"/>
+          <w:szCs w:val="21"/>
+        </w:rPr>
+        <w:t>t,d</w:t>
+      </w:r>
+      <w:proofErr w:type="spellEnd"/>
+      <w:r>
+        <w:rPr>
+          <w:rFonts w:hint="eastAsia"/>
+          <w:szCs w:val="21"/>
+        </w:rPr>
+        <w:t>) refers to term frequency.</w:t>
+      </w:r>
+    </w:p>
+    <w:p>
+      <w:pPr>
+        <w:pStyle w:val="a3"/>
+        <w:ind w:left="360" w:firstLineChars="0" w:firstLine="0"/>
+        <w:rPr>
+          <w:szCs w:val="21"/>
+        </w:rPr>
+      </w:pPr>
+      <w:r>
+        <w:rPr>
+          <w:szCs w:val="21"/>
+        </w:rPr>
+        <w:t>I</w:t>
+      </w:r>
+      <w:r>
+        <w:rPr>
+          <w:rFonts w:hint="eastAsia"/>
+          <w:szCs w:val="21"/>
+        </w:rPr>
+        <w:t xml:space="preserve">nverse document frequency </w:t>
+      </w:r>
+      <w:proofErr w:type="spellStart"/>
+      <w:proofErr w:type="gramStart"/>
+      <w:r>
+        <w:rPr>
+          <w:rFonts w:hint="eastAsia"/>
+          <w:szCs w:val="21"/>
+        </w:rPr>
+        <w:t>idf</w:t>
+      </w:r>
+      <w:proofErr w:type="spellEnd"/>
+      <w:r>
+        <w:rPr>
+          <w:rFonts w:hint="eastAsia"/>
+          <w:szCs w:val="21"/>
+        </w:rPr>
+        <w:t>(</w:t>
+      </w:r>
+      <w:proofErr w:type="spellStart"/>
+      <w:proofErr w:type="gramEnd"/>
+      <w:r>
+        <w:rPr>
+          <w:rFonts w:hint="eastAsia"/>
+          <w:szCs w:val="21"/>
+        </w:rPr>
+        <w:t>t,d</w:t>
+      </w:r>
+      <w:proofErr w:type="spellEnd"/>
+      <w:r>
+        <w:rPr>
+          <w:rFonts w:hint="eastAsia"/>
+          <w:szCs w:val="21"/>
+        </w:rPr>
+        <w:t>) can be calculated as:</w:t>
+      </w:r>
+    </w:p>
+    <w:p>
+      <w:pPr>
+        <w:pStyle w:val="a3"/>
+        <w:ind w:left="360" w:firstLineChars="0" w:firstLine="0"/>
+        <w:rPr>
+          <w:szCs w:val="21"/>
+        </w:rPr>
+      </w:pPr>
+      <w:r>
+        <w:rPr>
+          <w:rFonts w:hint="eastAsia"/>
+          <w:szCs w:val="21"/>
+        </w:rPr>
+        <w:t xml:space="preserve">                  </w:t>
+      </w:r>
+      <w:r>
+        <w:rPr>
+          <w:noProof/>
+        </w:rPr>
+        <w:drawing>
+          <wp:inline distT="0" distB="0" distL="0" distR="0" wp14:anchorId="46D8B794" wp14:editId="502A9D00">
+            <wp:extent cx="1781175" cy="447675"/>
+            <wp:effectExtent l="0" t="0" r="9525" b="9525"/>
+            <wp:docPr id="2" name="图片 2"/>
+            <wp:cNvGraphicFramePr>
+              <a:graphicFrameLocks xmlns:a="http://schemas.openxmlformats.org/drawingml/2006/main" noChangeAspect="1"/>
+            </wp:cNvGraphicFramePr>
+            <a:graphic xmlns:a="http://schemas.openxmlformats.org/drawingml/2006/main">
+              <a:graphicData uri="http://schemas.openxmlformats.org/drawingml/2006/picture">
+                <pic:pic xmlns:pic="http://schemas.openxmlformats.org/drawingml/2006/picture">
+                  <pic:nvPicPr>
+                    <pic:cNvPr id="0" name=""/>
+                    <pic:cNvPicPr/>
+                  </pic:nvPicPr>
+                  <pic:blipFill>
+                    <a:blip r:embed="rId14"/>
+                    <a:stretch>
+                      <a:fillRect/>
+                    </a:stretch>
+                  </pic:blipFill>
+                  <pic:spPr>
+                    <a:xfrm>
+                      <a:off x="0" y="0"/>
                       <a:ext cx="1781175" cy="447675"/>
                     </a:xfrm>
                     <a:prstGeom prst="rect">
@@ -886,7 +1643,96 @@
           <w:rFonts w:hint="eastAsia"/>
           <w:szCs w:val="21"/>
         </w:rPr>
-        <w:t>here nd is the total number of documents , and df(d,t) is the number of documents d that contain the term t.Adding the constant 1 to the denominator is optional and serves the purpose of assigning a non-zero value to terms that occur in all training samples; the log is used to ensure that low document frequencies are not given too much weight</w:t>
+        <w:t xml:space="preserve">here </w:t>
+      </w:r>
+      <w:proofErr w:type="spellStart"/>
+      <w:r>
+        <w:rPr>
+          <w:rFonts w:hint="eastAsia"/>
+          <w:szCs w:val="21"/>
+        </w:rPr>
+        <w:t>nd</w:t>
+      </w:r>
+      <w:proofErr w:type="spellEnd"/>
+      <w:r>
+        <w:rPr>
+          <w:rFonts w:hint="eastAsia"/>
+          <w:szCs w:val="21"/>
+        </w:rPr>
+        <w:t xml:space="preserve"> is the total number of </w:t>
+      </w:r>
+      <w:proofErr w:type="gramStart"/>
+      <w:r>
+        <w:rPr>
+          <w:rFonts w:hint="eastAsia"/>
+          <w:szCs w:val="21"/>
+        </w:rPr>
+        <w:t>documents ,</w:t>
+      </w:r>
+      <w:proofErr w:type="gramEnd"/>
+      <w:r>
+        <w:rPr>
+          <w:rFonts w:hint="eastAsia"/>
+          <w:szCs w:val="21"/>
+        </w:rPr>
+        <w:t xml:space="preserve"> and </w:t>
+      </w:r>
+      <w:proofErr w:type="spellStart"/>
+      <w:r>
+        <w:rPr>
+          <w:rFonts w:hint="eastAsia"/>
+          <w:szCs w:val="21"/>
+        </w:rPr>
+        <w:t>df</w:t>
+      </w:r>
+      <w:proofErr w:type="spellEnd"/>
+      <w:r>
+        <w:rPr>
+          <w:rFonts w:hint="eastAsia"/>
+          <w:szCs w:val="21"/>
+        </w:rPr>
+        <w:t>(</w:t>
+      </w:r>
+      <w:proofErr w:type="spellStart"/>
+      <w:r>
+        <w:rPr>
+          <w:rFonts w:hint="eastAsia"/>
+          <w:szCs w:val="21"/>
+        </w:rPr>
+        <w:t>d,t</w:t>
+      </w:r>
+      <w:proofErr w:type="spellEnd"/>
+      <w:r>
+        <w:rPr>
+          <w:rFonts w:hint="eastAsia"/>
+          <w:szCs w:val="21"/>
+        </w:rPr>
+        <w:t>) is the number of documents</w:t>
+      </w:r>
+      <w:bookmarkStart w:id="0" w:name="_GoBack"/>
+      <w:bookmarkEnd w:id="0"/>
+      <w:r>
+        <w:rPr>
+          <w:rFonts w:hint="eastAsia"/>
+          <w:szCs w:val="21"/>
+        </w:rPr>
+        <w:t xml:space="preserve"> d that contain the term </w:t>
+      </w:r>
+      <w:proofErr w:type="spellStart"/>
+      <w:r>
+        <w:rPr>
+          <w:rFonts w:hint="eastAsia"/>
+          <w:szCs w:val="21"/>
+        </w:rPr>
+        <w:t>t.Adding</w:t>
+      </w:r>
+      <w:proofErr w:type="spellEnd"/>
+      <w:r>
+        <w:rPr>
+          <w:rFonts w:hint="eastAsia"/>
+          <w:szCs w:val="21"/>
+        </w:rPr>
+        <w:t xml:space="preserve"> the constant 1 to the denominator is optional and serves the purpose of assigning a non-zero value to terms that occur in all training samples; the log is used to ensure that low document frequencies are not given too much weight</w:t>
       </w:r>
     </w:p>
     <w:p>
@@ -897,6 +1743,7 @@
           <w:szCs w:val="21"/>
         </w:rPr>
       </w:pPr>
+      <w:proofErr w:type="spellStart"/>
       <w:r>
         <w:rPr>
           <w:szCs w:val="21"/>
@@ -908,8 +1755,43 @@
           <w:rFonts w:hint="eastAsia"/>
           <w:szCs w:val="21"/>
         </w:rPr>
-        <w:t>cikit: TfidfTransformer ,CountVectorizer</w:t>
-      </w:r>
+        <w:t>cikit</w:t>
+      </w:r>
+      <w:proofErr w:type="spellEnd"/>
+      <w:r>
+        <w:rPr>
+          <w:rFonts w:hint="eastAsia"/>
+          <w:szCs w:val="21"/>
+        </w:rPr>
+        <w:t xml:space="preserve">: </w:t>
+      </w:r>
+      <w:proofErr w:type="spellStart"/>
+      <w:proofErr w:type="gramStart"/>
+      <w:r>
+        <w:rPr>
+          <w:rFonts w:hint="eastAsia"/>
+          <w:szCs w:val="21"/>
+        </w:rPr>
+        <w:t>TfidfTransformer</w:t>
+      </w:r>
+      <w:proofErr w:type="spellEnd"/>
+      <w:r>
+        <w:rPr>
+          <w:rFonts w:hint="eastAsia"/>
+          <w:szCs w:val="21"/>
+        </w:rPr>
+        <w:t xml:space="preserve"> ,</w:t>
+      </w:r>
+      <w:proofErr w:type="spellStart"/>
+      <w:r>
+        <w:rPr>
+          <w:rFonts w:hint="eastAsia"/>
+          <w:szCs w:val="21"/>
+        </w:rPr>
+        <w:t>CountVectorizer</w:t>
+      </w:r>
+      <w:proofErr w:type="spellEnd"/>
+      <w:proofErr w:type="gramEnd"/>
     </w:p>
     <w:p>
       <w:pPr>
@@ -948,12 +1830,21 @@
           <w:szCs w:val="21"/>
         </w:rPr>
       </w:pPr>
-      <w:r>
-        <w:rPr>
-          <w:rFonts w:hint="eastAsia"/>
-          <w:szCs w:val="21"/>
-        </w:rPr>
-        <w:t>clean the text data by stripping it of all unwanted characters.</w:t>
+      <w:proofErr w:type="gramStart"/>
+      <w:r>
+        <w:rPr>
+          <w:rFonts w:hint="eastAsia"/>
+          <w:szCs w:val="21"/>
+        </w:rPr>
+        <w:t>clean</w:t>
+      </w:r>
+      <w:proofErr w:type="gramEnd"/>
+      <w:r>
+        <w:rPr>
+          <w:rFonts w:hint="eastAsia"/>
+          <w:szCs w:val="21"/>
+        </w:rPr>
+        <w:t xml:space="preserve"> the text data by stripping it of all unwanted characters.</w:t>
       </w:r>
     </w:p>
     <w:p>
@@ -1000,6 +1891,7 @@
         </w:numPr>
         <w:ind w:firstLineChars="0"/>
         <w:rPr>
+          <w:rFonts w:hint="eastAsia"/>
           <w:szCs w:val="21"/>
         </w:rPr>
       </w:pPr>
@@ -1010,12 +1902,153 @@
         </w:rPr>
         <w:t>Processing documents into tokens</w:t>
       </w:r>
+      <w:r>
+        <w:rPr>
+          <w:rFonts w:hint="eastAsia"/>
+          <w:szCs w:val="21"/>
+        </w:rPr>
+        <w:t xml:space="preserve"> (</w:t>
+      </w:r>
+      <w:r>
+        <w:rPr>
+          <w:rFonts w:ascii="CMBX10" w:hAnsi="CMBX10"/>
+          <w:b/>
+          <w:bCs/>
+          <w:color w:val="000000"/>
+          <w:sz w:val="20"/>
+          <w:szCs w:val="20"/>
+        </w:rPr>
+        <w:t>Tokenization</w:t>
+      </w:r>
+      <w:r>
+        <w:rPr>
+          <w:rFonts w:hint="eastAsia"/>
+          <w:szCs w:val="21"/>
+        </w:rPr>
+        <w:t>)</w:t>
+      </w:r>
     </w:p>
     <w:p>
       <w:pPr>
         <w:pStyle w:val="a3"/>
         <w:ind w:left="360" w:firstLineChars="0" w:firstLine="0"/>
         <w:rPr>
+          <w:rFonts w:hint="eastAsia"/>
+          <w:szCs w:val="21"/>
+        </w:rPr>
+      </w:pPr>
+      <w:proofErr w:type="spellStart"/>
+      <w:r>
+        <w:rPr>
+          <w:rFonts w:hint="eastAsia"/>
+          <w:b/>
+          <w:szCs w:val="21"/>
+        </w:rPr>
+        <w:t>Tokennization</w:t>
+      </w:r>
+      <w:proofErr w:type="spellEnd"/>
+      <w:r>
+        <w:rPr>
+          <w:rFonts w:hint="eastAsia"/>
+          <w:szCs w:val="21"/>
+        </w:rPr>
+        <w:t xml:space="preserve"> describes the general process of breaking down a text corpus into individual elements that serve as input for various natural language processing algorithms. </w:t>
+      </w:r>
+      <w:proofErr w:type="spellStart"/>
+      <w:r>
+        <w:rPr>
+          <w:rFonts w:hint="eastAsia"/>
+          <w:szCs w:val="21"/>
+        </w:rPr>
+        <w:t>Usually</w:t>
+      </w:r>
+      <w:proofErr w:type="gramStart"/>
+      <w:r>
+        <w:rPr>
+          <w:rFonts w:hint="eastAsia"/>
+          <w:szCs w:val="21"/>
+        </w:rPr>
+        <w:t>,tokenization</w:t>
+      </w:r>
+      <w:proofErr w:type="spellEnd"/>
+      <w:proofErr w:type="gramEnd"/>
+      <w:r>
+        <w:rPr>
+          <w:rFonts w:hint="eastAsia"/>
+          <w:szCs w:val="21"/>
+        </w:rPr>
+        <w:t xml:space="preserve"> is accompanied by other optional processing steps , such as the removal of stop words and punctuation characters, stemming or lemmatizing, and the construction of n-grams.</w:t>
+      </w:r>
+    </w:p>
+    <w:p>
+      <w:pPr>
+        <w:pStyle w:val="a3"/>
+        <w:ind w:left="360" w:firstLineChars="0" w:firstLine="0"/>
+        <w:rPr>
+          <w:rFonts w:hint="eastAsia"/>
+          <w:szCs w:val="21"/>
+        </w:rPr>
+      </w:pPr>
+      <w:proofErr w:type="spellStart"/>
+      <w:r>
+        <w:rPr>
+          <w:szCs w:val="21"/>
+        </w:rPr>
+        <w:t>T</w:t>
+      </w:r>
+      <w:r>
+        <w:rPr>
+          <w:rFonts w:hint="eastAsia"/>
+          <w:szCs w:val="21"/>
+        </w:rPr>
+        <w:t>ypitcal</w:t>
+      </w:r>
+      <w:proofErr w:type="spellEnd"/>
+      <w:r>
+        <w:rPr>
+          <w:rFonts w:hint="eastAsia"/>
+          <w:szCs w:val="21"/>
+        </w:rPr>
+        <w:t xml:space="preserve"> steps: 1. </w:t>
+      </w:r>
+      <w:proofErr w:type="gramStart"/>
+      <w:r>
+        <w:rPr>
+          <w:szCs w:val="21"/>
+        </w:rPr>
+        <w:t>S</w:t>
+      </w:r>
+      <w:r>
+        <w:rPr>
+          <w:rFonts w:hint="eastAsia"/>
+          <w:szCs w:val="21"/>
+        </w:rPr>
+        <w:t>plits</w:t>
+      </w:r>
+      <w:proofErr w:type="gramEnd"/>
+      <w:r>
+        <w:rPr>
+          <w:rFonts w:hint="eastAsia"/>
+          <w:szCs w:val="21"/>
+        </w:rPr>
+        <w:t xml:space="preserve"> a sentence into individual words, 2. removes punctuation, 3.converts all letters to lowercase</w:t>
+      </w:r>
+    </w:p>
+    <w:p>
+      <w:pPr>
+        <w:pStyle w:val="a3"/>
+        <w:ind w:left="360" w:firstLineChars="0" w:firstLine="0"/>
+        <w:rPr>
+          <w:szCs w:val="21"/>
+        </w:rPr>
+      </w:pPr>
+    </w:p>
+    <w:p>
+      <w:pPr>
+        <w:pStyle w:val="a3"/>
+        <w:ind w:left="360" w:firstLineChars="0" w:firstLine="0"/>
+        <w:rPr>
+          <w:rFonts w:hint="eastAsia"/>
           <w:szCs w:val="21"/>
         </w:rPr>
       </w:pPr>
@@ -1035,6 +2068,16 @@
           <w:szCs w:val="21"/>
         </w:rPr>
       </w:pPr>
+    </w:p>
+    <w:p>
+      <w:pPr>
+        <w:pStyle w:val="a3"/>
+        <w:ind w:left="360" w:firstLineChars="0" w:firstLine="0"/>
+        <w:rPr>
+          <w:rFonts w:hint="eastAsia"/>
+          <w:szCs w:val="21"/>
+        </w:rPr>
+      </w:pPr>
       <w:r>
         <w:rPr>
           <w:szCs w:val="21"/>
@@ -1046,7 +2089,22 @@
           <w:rFonts w:hint="eastAsia"/>
           <w:szCs w:val="21"/>
         </w:rPr>
-        <w:t xml:space="preserve">nother useful technique is word stemming, which is </w:t>
+        <w:t>nother useful technique is word</w:t>
+      </w:r>
+      <w:r>
+        <w:rPr>
+          <w:rFonts w:hint="eastAsia"/>
+          <w:b/>
+          <w:szCs w:val="21"/>
+        </w:rPr>
+        <w:t xml:space="preserve"> stemming</w:t>
+      </w:r>
+      <w:r>
+        <w:rPr>
+          <w:rFonts w:hint="eastAsia"/>
+          <w:szCs w:val="21"/>
+        </w:rPr>
+        <w:t xml:space="preserve">, which is </w:t>
       </w:r>
       <w:r>
         <w:rPr>
@@ -1061,15 +2119,116 @@
         </w:rPr>
         <w:t xml:space="preserve"> process of transforming a word into its root form that allows us to map related words to the same stem.</w:t>
       </w:r>
+      <w:r>
+        <w:rPr>
+          <w:rFonts w:hint="eastAsia"/>
+          <w:szCs w:val="21"/>
+        </w:rPr>
+        <w:t xml:space="preserve"> </w:t>
+      </w:r>
+      <w:r>
+        <w:rPr>
+          <w:szCs w:val="21"/>
+        </w:rPr>
+        <w:t>Original</w:t>
+      </w:r>
+      <w:r>
+        <w:rPr>
+          <w:rFonts w:hint="eastAsia"/>
+          <w:szCs w:val="21"/>
+        </w:rPr>
+        <w:t xml:space="preserve"> stemming </w:t>
+      </w:r>
+      <w:proofErr w:type="gramStart"/>
+      <w:r>
+        <w:rPr>
+          <w:rFonts w:hint="eastAsia"/>
+          <w:szCs w:val="21"/>
+        </w:rPr>
+        <w:t>algorithm :</w:t>
+      </w:r>
+      <w:proofErr w:type="gramEnd"/>
+      <w:r>
+        <w:rPr>
+          <w:rFonts w:hint="eastAsia"/>
+          <w:szCs w:val="21"/>
+        </w:rPr>
+        <w:t xml:space="preserve"> Porter stemmer</w:t>
+      </w:r>
     </w:p>
     <w:p>
       <w:pPr>
         <w:pStyle w:val="a3"/>
         <w:ind w:left="360" w:firstLineChars="0" w:firstLine="0"/>
         <w:rPr>
-          <w:szCs w:val="21"/>
-        </w:rPr>
-      </w:pPr>
+          <w:rFonts w:hint="eastAsia"/>
+          <w:szCs w:val="21"/>
+        </w:rPr>
+      </w:pPr>
+    </w:p>
+    <w:p>
+      <w:pPr>
+        <w:pStyle w:val="a3"/>
+        <w:ind w:left="360" w:firstLineChars="0" w:firstLine="0"/>
+        <w:rPr>
+          <w:szCs w:val="21"/>
+        </w:rPr>
+      </w:pPr>
+      <w:r>
+        <w:rPr>
+          <w:b/>
+          <w:szCs w:val="21"/>
+        </w:rPr>
+        <w:lastRenderedPageBreak/>
+        <w:t>L</w:t>
+      </w:r>
+      <w:r>
+        <w:rPr>
+          <w:rFonts w:hint="eastAsia"/>
+          <w:b/>
+          <w:szCs w:val="21"/>
+        </w:rPr>
+        <w:t>emmatization:</w:t>
+      </w:r>
+      <w:r>
+        <w:rPr>
+          <w:rFonts w:hint="eastAsia"/>
+          <w:szCs w:val="21"/>
+        </w:rPr>
+        <w:t xml:space="preserve"> aims to obtain the </w:t>
+      </w:r>
+      <w:r>
+        <w:rPr>
+          <w:szCs w:val="21"/>
+        </w:rPr>
+        <w:t>canonical</w:t>
+      </w:r>
+      <w:r>
+        <w:rPr>
+          <w:rFonts w:hint="eastAsia"/>
+          <w:szCs w:val="21"/>
+        </w:rPr>
+        <w:t xml:space="preserve"> (grammatically correct) forms of the words. Lemmatization is computationally more difficult and expensive than stemming, and in practice, </w:t>
+      </w:r>
+      <w:r>
+        <w:rPr>
+          <w:rFonts w:hint="eastAsia"/>
+          <w:color w:val="FF0000"/>
+          <w:szCs w:val="21"/>
+        </w:rPr>
+        <w:t>both stemming and lemmatization have little impact on the performance of classification.</w:t>
+      </w:r>
+    </w:p>
+    <w:p>
+      <w:pPr>
+        <w:pStyle w:val="a3"/>
+        <w:ind w:left="360" w:firstLineChars="0" w:firstLine="0"/>
+        <w:rPr>
+          <w:szCs w:val="21"/>
+        </w:rPr>
+      </w:pPr>
+      <w:proofErr w:type="spellStart"/>
+      <w:proofErr w:type="gramStart"/>
       <w:r>
         <w:rPr>
           <w:szCs w:val="21"/>
@@ -1081,8 +2240,33 @@
           <w:rFonts w:hint="eastAsia"/>
           <w:szCs w:val="21"/>
         </w:rPr>
-        <w:t>cikit : nltk</w:t>
-      </w:r>
+        <w:t>cikit</w:t>
+      </w:r>
+      <w:proofErr w:type="spellEnd"/>
+      <w:r>
+        <w:rPr>
+          <w:rFonts w:hint="eastAsia"/>
+          <w:szCs w:val="21"/>
+        </w:rPr>
+        <w:t xml:space="preserve"> :</w:t>
+      </w:r>
+      <w:proofErr w:type="gramEnd"/>
+      <w:r>
+        <w:rPr>
+          <w:rFonts w:hint="eastAsia"/>
+          <w:szCs w:val="21"/>
+        </w:rPr>
+        <w:t xml:space="preserve"> </w:t>
+      </w:r>
+      <w:proofErr w:type="spellStart"/>
+      <w:r>
+        <w:rPr>
+          <w:rFonts w:hint="eastAsia"/>
+          <w:szCs w:val="21"/>
+        </w:rPr>
+        <w:t>nltk</w:t>
+      </w:r>
+      <w:proofErr w:type="spellEnd"/>
     </w:p>
     <w:p>
       <w:pPr>
@@ -1128,7 +2312,39 @@
           <w:rFonts w:hint="eastAsia"/>
           <w:szCs w:val="21"/>
         </w:rPr>
-        <w:t xml:space="preserve"> words that are extremely common in all sorts of texts and likely bear no (or only little) useful information that can be used to distinguish between different classes of documents. Examples of stop-words are is, and, has, and the like. Removing stop-words can be useful if we are working with raw or normalized term frequencies rather than tf-idfs, which are already downweighting frequently </w:t>
+        <w:t xml:space="preserve"> words that are extremely common in all sorts of texts and likely bear no (or only little) useful information that can be used to distinguish between different classes of documents. Examples of stop-words are is, and, has, and the like. Removing stop-words can be useful if we are working with raw or normalized term frequencies rather than </w:t>
+      </w:r>
+      <w:proofErr w:type="spellStart"/>
+      <w:r>
+        <w:rPr>
+          <w:rFonts w:hint="eastAsia"/>
+          <w:szCs w:val="21"/>
+        </w:rPr>
+        <w:t>tf-idfs</w:t>
+      </w:r>
+      <w:proofErr w:type="spellEnd"/>
+      <w:r>
+        <w:rPr>
+          <w:rFonts w:hint="eastAsia"/>
+          <w:szCs w:val="21"/>
+        </w:rPr>
+        <w:t xml:space="preserve">, which are already </w:t>
+      </w:r>
+      <w:proofErr w:type="spellStart"/>
+      <w:r>
+        <w:rPr>
+          <w:rFonts w:hint="eastAsia"/>
+          <w:szCs w:val="21"/>
+        </w:rPr>
+        <w:t>downweighting</w:t>
+      </w:r>
+      <w:proofErr w:type="spellEnd"/>
+      <w:r>
+        <w:rPr>
+          <w:rFonts w:hint="eastAsia"/>
+          <w:szCs w:val="21"/>
+        </w:rPr>
+        <w:t xml:space="preserve"> frequently </w:t>
       </w:r>
       <w:r>
         <w:rPr>
@@ -1153,6 +2369,7 @@
           <w:szCs w:val="21"/>
         </w:rPr>
       </w:pPr>
+      <w:proofErr w:type="spellStart"/>
       <w:r>
         <w:rPr>
           <w:b/>
@@ -1166,8 +2383,27 @@
           <w:b/>
           <w:szCs w:val="21"/>
         </w:rPr>
-        <w:t>cikit: nltk</w:t>
-      </w:r>
+        <w:t>cikit</w:t>
+      </w:r>
+      <w:proofErr w:type="spellEnd"/>
+      <w:r>
+        <w:rPr>
+          <w:rFonts w:hint="eastAsia"/>
+          <w:b/>
+          <w:szCs w:val="21"/>
+        </w:rPr>
+        <w:t xml:space="preserve">: </w:t>
+      </w:r>
+      <w:proofErr w:type="spellStart"/>
+      <w:r>
+        <w:rPr>
+          <w:rFonts w:hint="eastAsia"/>
+          <w:b/>
+          <w:szCs w:val="21"/>
+        </w:rPr>
+        <w:t>nltk</w:t>
+      </w:r>
+      <w:proofErr w:type="spellEnd"/>
     </w:p>
     <w:p>
       <w:pPr>
@@ -1207,6 +2443,7 @@
           <w:szCs w:val="21"/>
         </w:rPr>
       </w:pPr>
+      <w:proofErr w:type="spellStart"/>
       <w:r>
         <w:rPr>
           <w:b/>
@@ -1220,7 +2457,26 @@
           <w:b/>
           <w:szCs w:val="21"/>
         </w:rPr>
-        <w:t>ode:github.</w:t>
+        <w:t>ode</w:t>
+      </w:r>
+      <w:proofErr w:type="gramStart"/>
+      <w:r>
+        <w:rPr>
+          <w:rFonts w:hint="eastAsia"/>
+          <w:b/>
+          <w:szCs w:val="21"/>
+        </w:rPr>
+        <w:t>:github</w:t>
+      </w:r>
+      <w:proofErr w:type="spellEnd"/>
+      <w:proofErr w:type="gramEnd"/>
+      <w:r>
+        <w:rPr>
+          <w:rFonts w:hint="eastAsia"/>
+          <w:b/>
+          <w:szCs w:val="21"/>
+        </w:rPr>
+        <w:t>.</w:t>
       </w:r>
     </w:p>
     <w:p>
@@ -1334,7 +2590,87 @@
           <w:rFonts w:hint="eastAsia"/>
           <w:szCs w:val="21"/>
         </w:rPr>
-        <w:t>s weights using one sample at a time. In this section, we will make use of the partial_fit function of the SGDclassifier in scikit-learn to stream to the documents directly from our local drive and train  a logistic regression model using small minibatches of documents</w:t>
+        <w:t xml:space="preserve">s weights using one sample at a time. In this section, we will make use of the </w:t>
+      </w:r>
+      <w:proofErr w:type="spellStart"/>
+      <w:r>
+        <w:rPr>
+          <w:rFonts w:hint="eastAsia"/>
+          <w:szCs w:val="21"/>
+        </w:rPr>
+        <w:t>partial_fit</w:t>
+      </w:r>
+      <w:proofErr w:type="spellEnd"/>
+      <w:r>
+        <w:rPr>
+          <w:rFonts w:hint="eastAsia"/>
+          <w:szCs w:val="21"/>
+        </w:rPr>
+        <w:t xml:space="preserve"> function of the </w:t>
+      </w:r>
+      <w:proofErr w:type="spellStart"/>
+      <w:r>
+        <w:rPr>
+          <w:rFonts w:hint="eastAsia"/>
+          <w:szCs w:val="21"/>
+        </w:rPr>
+        <w:t>SGDclassifier</w:t>
+      </w:r>
+      <w:proofErr w:type="spellEnd"/>
+      <w:r>
+        <w:rPr>
+          <w:rFonts w:hint="eastAsia"/>
+          <w:szCs w:val="21"/>
+        </w:rPr>
+        <w:t xml:space="preserve"> in </w:t>
+      </w:r>
+      <w:proofErr w:type="spellStart"/>
+      <w:r>
+        <w:rPr>
+          <w:rFonts w:hint="eastAsia"/>
+          <w:szCs w:val="21"/>
+        </w:rPr>
+        <w:t>scikit</w:t>
+      </w:r>
+      <w:proofErr w:type="spellEnd"/>
+      <w:r>
+        <w:rPr>
+          <w:rFonts w:hint="eastAsia"/>
+          <w:szCs w:val="21"/>
+        </w:rPr>
+        <w:t xml:space="preserve">-learn to stream to the documents directly from our local drive and </w:t>
+      </w:r>
+      <w:proofErr w:type="gramStart"/>
+      <w:r>
+        <w:rPr>
+          <w:rFonts w:hint="eastAsia"/>
+          <w:szCs w:val="21"/>
+        </w:rPr>
+        <w:t>train  a</w:t>
+      </w:r>
+      <w:proofErr w:type="gramEnd"/>
+      <w:r>
+        <w:rPr>
+          <w:rFonts w:hint="eastAsia"/>
+          <w:szCs w:val="21"/>
+        </w:rPr>
+        <w:t xml:space="preserve"> logistic regression model using small </w:t>
+      </w:r>
+      <w:proofErr w:type="spellStart"/>
+      <w:r>
+        <w:rPr>
+          <w:rFonts w:hint="eastAsia"/>
+          <w:szCs w:val="21"/>
+        </w:rPr>
+        <w:t>minibatches</w:t>
+      </w:r>
+      <w:proofErr w:type="spellEnd"/>
+      <w:r>
+        <w:rPr>
+          <w:rFonts w:hint="eastAsia"/>
+          <w:szCs w:val="21"/>
+        </w:rPr>
+        <w:t xml:space="preserve"> of documents</w:t>
       </w:r>
     </w:p>
     <w:p>
@@ -1359,15 +2695,48 @@
           <w:rFonts w:hint="eastAsia"/>
           <w:szCs w:val="21"/>
         </w:rPr>
-        <w:t xml:space="preserve">The accuracy of the model is slightly below the accuracy that we achieved in the previous section using the grid search for hyperparameter tuning.However,out-of-core learning is very </w:t>
-      </w:r>
-      <w:r>
-        <w:rPr>
-          <w:rFonts w:hint="eastAsia"/>
-          <w:szCs w:val="21"/>
-        </w:rPr>
-        <w:lastRenderedPageBreak/>
-        <w:t xml:space="preserve">memory-efficient and took less than a minute to </w:t>
+        <w:t xml:space="preserve">The accuracy of the model is slightly below the accuracy that we achieved in the previous section using the grid search for </w:t>
+      </w:r>
+      <w:proofErr w:type="spellStart"/>
+      <w:r>
+        <w:rPr>
+          <w:rFonts w:hint="eastAsia"/>
+          <w:szCs w:val="21"/>
+        </w:rPr>
+        <w:t>hyperparameter</w:t>
+      </w:r>
+      <w:proofErr w:type="spellEnd"/>
+      <w:r>
+        <w:rPr>
+          <w:rFonts w:hint="eastAsia"/>
+          <w:szCs w:val="21"/>
+        </w:rPr>
+        <w:t xml:space="preserve"> </w:t>
+      </w:r>
+      <w:proofErr w:type="spellStart"/>
+      <w:r>
+        <w:rPr>
+          <w:rFonts w:hint="eastAsia"/>
+          <w:szCs w:val="21"/>
+        </w:rPr>
+        <w:t>tuning.However</w:t>
+      </w:r>
+      <w:proofErr w:type="gramStart"/>
+      <w:r>
+        <w:rPr>
+          <w:rFonts w:hint="eastAsia"/>
+          <w:szCs w:val="21"/>
+        </w:rPr>
+        <w:t>,out</w:t>
+      </w:r>
+      <w:proofErr w:type="spellEnd"/>
+      <w:proofErr w:type="gramEnd"/>
+      <w:r>
+        <w:rPr>
+          <w:rFonts w:hint="eastAsia"/>
+          <w:szCs w:val="21"/>
+        </w:rPr>
+        <w:t xml:space="preserve">-of-core learning is very memory-efficient and took less than a minute to </w:t>
       </w:r>
       <w:r>
         <w:rPr>
@@ -1446,7 +2815,23 @@
           <w:rFonts w:hint="eastAsia"/>
           <w:szCs w:val="21"/>
         </w:rPr>
-        <w:t>Latent Dirichlet allocation</w:t>
+        <w:t xml:space="preserve">Latent </w:t>
+      </w:r>
+      <w:proofErr w:type="spellStart"/>
+      <w:r>
+        <w:rPr>
+          <w:rFonts w:hint="eastAsia"/>
+          <w:szCs w:val="21"/>
+        </w:rPr>
+        <w:t>Dirichlet</w:t>
+      </w:r>
+      <w:proofErr w:type="spellEnd"/>
+      <w:r>
+        <w:rPr>
+          <w:rFonts w:hint="eastAsia"/>
+          <w:szCs w:val="21"/>
+        </w:rPr>
+        <w:t xml:space="preserve"> allocation</w:t>
       </w:r>
     </w:p>
     <w:p>
@@ -1472,7 +2857,23 @@
           <w:rFonts w:hint="eastAsia"/>
           <w:szCs w:val="21"/>
         </w:rPr>
-        <w:t>ord2vec (Efficeient Estimation of Word Representations in Vector space)</w:t>
+        <w:t>ord2vec (</w:t>
+      </w:r>
+      <w:proofErr w:type="spellStart"/>
+      <w:r>
+        <w:rPr>
+          <w:rFonts w:hint="eastAsia"/>
+          <w:szCs w:val="21"/>
+        </w:rPr>
+        <w:t>Efficeient</w:t>
+      </w:r>
+      <w:proofErr w:type="spellEnd"/>
+      <w:r>
+        <w:rPr>
+          <w:rFonts w:hint="eastAsia"/>
+          <w:szCs w:val="21"/>
+        </w:rPr>
+        <w:t xml:space="preserve"> Estimation of Word Representations in Vector space)</w:t>
       </w:r>
     </w:p>
     <w:p>
@@ -2589,6 +3990,51 @@
       <w:szCs w:val="18"/>
     </w:rPr>
   </w:style>
+  <w:style w:type="character" w:customStyle="1" w:styleId="fontstyle21">
+    <w:name w:val="fontstyle21"/>
+    <w:basedOn w:val="a0"/>
+    <w:rsid w:val="006E0ED8"/>
+    <w:rPr>
+      <w:rFonts w:ascii="CMTI10" w:hAnsi="CMTI10" w:hint="default"/>
+      <w:b w:val="0"/>
+      <w:bCs w:val="0"/>
+      <w:i/>
+      <w:iCs/>
+      <w:color w:val="000000"/>
+      <w:sz w:val="20"/>
+      <w:szCs w:val="20"/>
+    </w:rPr>
+  </w:style>
+  <w:style w:type="character" w:customStyle="1" w:styleId="fontstyle31">
+    <w:name w:val="fontstyle31"/>
+    <w:basedOn w:val="a0"/>
+    <w:rsid w:val="006E0ED8"/>
+    <w:rPr>
+      <w:rFonts w:ascii="CMSY10" w:hAnsi="CMSY10" w:hint="default"/>
+      <w:b w:val="0"/>
+      <w:bCs w:val="0"/>
+      <w:i/>
+      <w:iCs/>
+      <w:color w:val="000000"/>
+      <w:sz w:val="20"/>
+      <w:szCs w:val="20"/>
+    </w:rPr>
+  </w:style>
+  <w:style w:type="character" w:customStyle="1" w:styleId="fontstyle41">
+    <w:name w:val="fontstyle41"/>
+    <w:basedOn w:val="a0"/>
+    <w:rsid w:val="006E0ED8"/>
+    <w:rPr>
+      <w:rFonts w:ascii="CMMI10" w:hAnsi="CMMI10" w:hint="default"/>
+      <w:b w:val="0"/>
+      <w:bCs w:val="0"/>
+      <w:i/>
+      <w:iCs/>
+      <w:color w:val="000000"/>
+      <w:sz w:val="20"/>
+      <w:szCs w:val="20"/>
+    </w:rPr>
+  </w:style>
 </w:styles>
 </file>
 
@@ -2906,6 +4352,51 @@
       <w:szCs w:val="18"/>
     </w:rPr>
   </w:style>
+  <w:style w:type="character" w:customStyle="1" w:styleId="fontstyle21">
+    <w:name w:val="fontstyle21"/>
+    <w:basedOn w:val="a0"/>
+    <w:rsid w:val="006E0ED8"/>
+    <w:rPr>
+      <w:rFonts w:ascii="CMTI10" w:hAnsi="CMTI10" w:hint="default"/>
+      <w:b w:val="0"/>
+      <w:bCs w:val="0"/>
+      <w:i/>
+      <w:iCs/>
+      <w:color w:val="000000"/>
+      <w:sz w:val="20"/>
+      <w:szCs w:val="20"/>
+    </w:rPr>
+  </w:style>
+  <w:style w:type="character" w:customStyle="1" w:styleId="fontstyle31">
+    <w:name w:val="fontstyle31"/>
+    <w:basedOn w:val="a0"/>
+    <w:rsid w:val="006E0ED8"/>
+    <w:rPr>
+      <w:rFonts w:ascii="CMSY10" w:hAnsi="CMSY10" w:hint="default"/>
+      <w:b w:val="0"/>
+      <w:bCs w:val="0"/>
+      <w:i/>
+      <w:iCs/>
+      <w:color w:val="000000"/>
+      <w:sz w:val="20"/>
+      <w:szCs w:val="20"/>
+    </w:rPr>
+  </w:style>
+  <w:style w:type="character" w:customStyle="1" w:styleId="fontstyle41">
+    <w:name w:val="fontstyle41"/>
+    <w:basedOn w:val="a0"/>
+    <w:rsid w:val="006E0ED8"/>
+    <w:rPr>
+      <w:rFonts w:ascii="CMMI10" w:hAnsi="CMMI10" w:hint="default"/>
+      <w:b w:val="0"/>
+      <w:bCs w:val="0"/>
+      <w:i/>
+      <w:iCs/>
+      <w:color w:val="000000"/>
+      <w:sz w:val="20"/>
+      <w:szCs w:val="20"/>
+    </w:rPr>
+  </w:style>
 </w:styles>
 </file>
 

</xml_diff>